<commit_message>
New translations non-breaking.docx (Ukrainian)
</commit_message>
<xml_diff>
--- a/uk/non-breaking.docx
+++ b/uk/non-breaking.docx
@@ -31,7 +31,7 @@
         <w:pStyle w:val="Normal"/>
       </w:pPr>
       <w:r>
-        <w:t xml:space="preserve">Something else.</w:t>
+        <w:t>Рррр.</w:t>
       </w:r>
     </w:p>
     <w:p>
@@ -47,7 +47,7 @@
         <w:pStyle w:val="Normal"/>
       </w:pPr>
       <w:r>
-        <w:t xml:space="preserve">Lorem ipsum dolor sit amet.</w:t>
+        <w:t>Рпрпрпрпрп.</w:t>
       </w:r>
     </w:p>
     <w:p>
@@ -55,7 +55,7 @@
         <w:pStyle w:val="Normal"/>
       </w:pPr>
       <w:r>
-        <w:t xml:space="preserve">Foo bar buz.</w:t>
+        <w:t>Рпрпр.</w:t>
       </w:r>
     </w:p>
     <w:sectPr>

</xml_diff>